<commit_message>
menambahkan Tracking mamagement tools
</commit_message>
<xml_diff>
--- a/Tracking mamagement tools/TASK THEORY.docx
+++ b/Tracking mamagement tools/TASK THEORY.docx
@@ -847,7 +847,529 @@
         <w:t>.</w:t>
       </w:r>
     </w:p>
+    <w:p>
+      <w:pPr>
+        <w:pStyle w:val="trt0xe"/>
+        <w:shd w:val="clear" w:color="auto" w:fill="FFFFFF"/>
+        <w:spacing w:before="0" w:beforeAutospacing="0" w:after="60" w:afterAutospacing="0"/>
+        <w:rPr>
+          <w:rFonts w:ascii="Arial" w:hAnsi="Arial" w:cs="Arial"/>
+          <w:color w:val="202124"/>
+        </w:rPr>
+      </w:pPr>
+    </w:p>
+    <w:p>
+      <w:pPr>
+        <w:pStyle w:val="trt0xe"/>
+        <w:shd w:val="clear" w:color="auto" w:fill="FFFFFF"/>
+        <w:spacing w:before="0" w:beforeAutospacing="0" w:after="60" w:afterAutospacing="0"/>
+        <w:rPr>
+          <w:rFonts w:ascii="Arial" w:hAnsi="Arial" w:cs="Arial"/>
+          <w:color w:val="202124"/>
+        </w:rPr>
+      </w:pPr>
+    </w:p>
+    <w:p>
+      <w:pPr>
+        <w:pStyle w:val="trt0xe"/>
+        <w:shd w:val="clear" w:color="auto" w:fill="FFFFFF"/>
+        <w:spacing w:before="0" w:beforeAutospacing="0" w:after="60" w:afterAutospacing="0"/>
+        <w:rPr>
+          <w:rFonts w:ascii="Arial" w:hAnsi="Arial" w:cs="Arial"/>
+          <w:color w:val="202124"/>
+        </w:rPr>
+      </w:pPr>
+    </w:p>
+    <w:p>
+      <w:pPr>
+        <w:pStyle w:val="trt0xe"/>
+        <w:shd w:val="clear" w:color="auto" w:fill="FFFFFF"/>
+        <w:spacing w:before="0" w:beforeAutospacing="0" w:after="60" w:afterAutospacing="0"/>
+        <w:rPr>
+          <w:rFonts w:ascii="Arial" w:hAnsi="Arial" w:cs="Arial"/>
+          <w:color w:val="202124"/>
+        </w:rPr>
+      </w:pPr>
+    </w:p>
+    <w:p>
+      <w:pPr>
+        <w:pStyle w:val="trt0xe"/>
+        <w:shd w:val="clear" w:color="auto" w:fill="FFFFFF"/>
+        <w:spacing w:before="0" w:beforeAutospacing="0" w:after="60" w:afterAutospacing="0"/>
+        <w:rPr>
+          <w:rFonts w:ascii="Arial" w:hAnsi="Arial" w:cs="Arial"/>
+          <w:color w:val="202124"/>
+        </w:rPr>
+      </w:pPr>
+      <w:r>
+        <w:rPr>
+          <w:rFonts w:ascii="Arial" w:hAnsi="Arial" w:cs="Arial"/>
+          <w:color w:val="202124"/>
+        </w:rPr>
+        <w:t>Task management</w:t>
+      </w:r>
+    </w:p>
+    <w:p>
+      <w:pPr>
+        <w:pStyle w:val="trt0xe"/>
+        <w:numPr>
+          <w:ilvl w:val="0"/>
+          <w:numId w:val="3"/>
+        </w:numPr>
+        <w:shd w:val="clear" w:color="auto" w:fill="FFFFFF"/>
+        <w:spacing w:before="0" w:beforeAutospacing="0" w:after="60" w:afterAutospacing="0"/>
+        <w:rPr>
+          <w:rFonts w:ascii="Arial" w:hAnsi="Arial" w:cs="Arial"/>
+          <w:color w:val="202124"/>
+        </w:rPr>
+      </w:pPr>
+      <w:proofErr w:type="spellStart"/>
+      <w:r>
+        <w:rPr>
+          <w:rFonts w:ascii="Arial" w:hAnsi="Arial" w:cs="Arial"/>
+          <w:color w:val="202124"/>
+        </w:rPr>
+        <w:t>Membuat</w:t>
+      </w:r>
+      <w:proofErr w:type="spellEnd"/>
+      <w:r>
+        <w:rPr>
+          <w:rFonts w:ascii="Arial" w:hAnsi="Arial" w:cs="Arial"/>
+          <w:color w:val="202124"/>
+        </w:rPr>
+        <w:t xml:space="preserve"> </w:t>
+      </w:r>
+      <w:proofErr w:type="spellStart"/>
+      <w:r>
+        <w:rPr>
+          <w:rFonts w:ascii="Arial" w:hAnsi="Arial" w:cs="Arial"/>
+          <w:color w:val="202124"/>
+        </w:rPr>
+        <w:t>akun</w:t>
+      </w:r>
+      <w:proofErr w:type="spellEnd"/>
+      <w:r>
+        <w:rPr>
+          <w:rFonts w:ascii="Arial" w:hAnsi="Arial" w:cs="Arial"/>
+          <w:color w:val="202124"/>
+        </w:rPr>
+        <w:t xml:space="preserve"> </w:t>
+      </w:r>
+      <w:proofErr w:type="spellStart"/>
+      <w:r>
+        <w:rPr>
+          <w:rFonts w:ascii="Arial" w:hAnsi="Arial" w:cs="Arial"/>
+          <w:color w:val="202124"/>
+        </w:rPr>
+        <w:t>jira</w:t>
+      </w:r>
+      <w:proofErr w:type="spellEnd"/>
+    </w:p>
+    <w:p>
+      <w:pPr>
+        <w:pStyle w:val="trt0xe"/>
+        <w:shd w:val="clear" w:color="auto" w:fill="FFFFFF"/>
+        <w:spacing w:before="0" w:beforeAutospacing="0" w:after="60" w:afterAutospacing="0"/>
+        <w:ind w:left="720"/>
+        <w:rPr>
+          <w:rFonts w:ascii="Arial" w:hAnsi="Arial" w:cs="Arial"/>
+          <w:color w:val="202124"/>
+        </w:rPr>
+      </w:pPr>
+      <w:r>
+        <w:rPr>
+          <w:rFonts w:ascii="Arial" w:hAnsi="Arial" w:cs="Arial"/>
+          <w:noProof/>
+          <w:color w:val="202124"/>
+        </w:rPr>
+        <w:drawing>
+          <wp:inline distT="0" distB="0" distL="0" distR="0">
+            <wp:extent cx="5943600" cy="3341370"/>
+            <wp:effectExtent l="0" t="0" r="0" b="0"/>
+            <wp:docPr id="1" name="Picture 1"/>
+            <wp:cNvGraphicFramePr>
+              <a:graphicFrameLocks xmlns:a="http://schemas.openxmlformats.org/drawingml/2006/main" noChangeAspect="1"/>
+            </wp:cNvGraphicFramePr>
+            <a:graphic xmlns:a="http://schemas.openxmlformats.org/drawingml/2006/main">
+              <a:graphicData uri="http://schemas.openxmlformats.org/drawingml/2006/picture">
+                <pic:pic xmlns:pic="http://schemas.openxmlformats.org/drawingml/2006/picture">
+                  <pic:nvPicPr>
+                    <pic:cNvPr id="1" name="Picture 1"/>
+                    <pic:cNvPicPr/>
+                  </pic:nvPicPr>
+                  <pic:blipFill>
+                    <a:blip r:embed="rId7">
+                      <a:extLst>
+                        <a:ext uri="{28A0092B-C50C-407E-A947-70E740481C1C}">
+                          <a14:useLocalDpi xmlns:a14="http://schemas.microsoft.com/office/drawing/2010/main" val="0"/>
+                        </a:ext>
+                      </a:extLst>
+                    </a:blip>
+                    <a:stretch>
+                      <a:fillRect/>
+                    </a:stretch>
+                  </pic:blipFill>
+                  <pic:spPr>
+                    <a:xfrm>
+                      <a:off x="0" y="0"/>
+                      <a:ext cx="5943600" cy="3341370"/>
+                    </a:xfrm>
+                    <a:prstGeom prst="rect">
+                      <a:avLst/>
+                    </a:prstGeom>
+                  </pic:spPr>
+                </pic:pic>
+              </a:graphicData>
+            </a:graphic>
+          </wp:inline>
+        </w:drawing>
+      </w:r>
+    </w:p>
     <w:p/>
+    <w:p/>
+    <w:p/>
+    <w:p>
+      <w:pPr>
+        <w:pStyle w:val="ListParagraph"/>
+        <w:numPr>
+          <w:ilvl w:val="0"/>
+          <w:numId w:val="3"/>
+        </w:numPr>
+      </w:pPr>
+      <w:proofErr w:type="spellStart"/>
+      <w:r>
+        <w:lastRenderedPageBreak/>
+        <w:t>Membuat</w:t>
+      </w:r>
+      <w:proofErr w:type="spellEnd"/>
+      <w:r>
+        <w:t xml:space="preserve"> story yang </w:t>
+      </w:r>
+      <w:proofErr w:type="spellStart"/>
+      <w:r>
+        <w:t>berjudul</w:t>
+      </w:r>
+      <w:proofErr w:type="spellEnd"/>
+      <w:r>
+        <w:t xml:space="preserve"> “</w:t>
+      </w:r>
+      <w:proofErr w:type="spellStart"/>
+      <w:r>
+        <w:t>simulasi</w:t>
+      </w:r>
+      <w:proofErr w:type="spellEnd"/>
+      <w:r>
+        <w:t xml:space="preserve"> </w:t>
+      </w:r>
+      <w:proofErr w:type="spellStart"/>
+      <w:r>
+        <w:t>aplikasi</w:t>
+      </w:r>
+      <w:proofErr w:type="spellEnd"/>
+      <w:r>
+        <w:t xml:space="preserve"> slims”</w:t>
+      </w:r>
+    </w:p>
+    <w:p>
+      <w:pPr>
+        <w:pStyle w:val="ListParagraph"/>
+        <w:rPr>
+          <w:noProof/>
+        </w:rPr>
+      </w:pPr>
+    </w:p>
+    <w:p>
+      <w:pPr>
+        <w:pStyle w:val="ListParagraph"/>
+        <w:rPr>
+          <w:noProof/>
+        </w:rPr>
+      </w:pPr>
+      <w:r>
+        <w:rPr>
+          <w:noProof/>
+        </w:rPr>
+        <w:drawing>
+          <wp:inline distT="0" distB="0" distL="0" distR="0">
+            <wp:extent cx="5943600" cy="3341370"/>
+            <wp:effectExtent l="0" t="0" r="0" b="0"/>
+            <wp:docPr id="2" name="Picture 2"/>
+            <wp:cNvGraphicFramePr>
+              <a:graphicFrameLocks xmlns:a="http://schemas.openxmlformats.org/drawingml/2006/main" noChangeAspect="1"/>
+            </wp:cNvGraphicFramePr>
+            <a:graphic xmlns:a="http://schemas.openxmlformats.org/drawingml/2006/main">
+              <a:graphicData uri="http://schemas.openxmlformats.org/drawingml/2006/picture">
+                <pic:pic xmlns:pic="http://schemas.openxmlformats.org/drawingml/2006/picture">
+                  <pic:nvPicPr>
+                    <pic:cNvPr id="2" name="Picture 2"/>
+                    <pic:cNvPicPr/>
+                  </pic:nvPicPr>
+                  <pic:blipFill>
+                    <a:blip r:embed="rId8">
+                      <a:extLst>
+                        <a:ext uri="{28A0092B-C50C-407E-A947-70E740481C1C}">
+                          <a14:useLocalDpi xmlns:a14="http://schemas.microsoft.com/office/drawing/2010/main" val="0"/>
+                        </a:ext>
+                      </a:extLst>
+                    </a:blip>
+                    <a:stretch>
+                      <a:fillRect/>
+                    </a:stretch>
+                  </pic:blipFill>
+                  <pic:spPr>
+                    <a:xfrm>
+                      <a:off x="0" y="0"/>
+                      <a:ext cx="5943600" cy="3341370"/>
+                    </a:xfrm>
+                    <a:prstGeom prst="rect">
+                      <a:avLst/>
+                    </a:prstGeom>
+                  </pic:spPr>
+                </pic:pic>
+              </a:graphicData>
+            </a:graphic>
+          </wp:inline>
+        </w:drawing>
+      </w:r>
+    </w:p>
+    <w:p/>
+    <w:p/>
+    <w:p>
+      <w:pPr>
+        <w:rPr>
+          <w:noProof/>
+        </w:rPr>
+      </w:pPr>
+    </w:p>
+    <w:p>
+      <w:pPr>
+        <w:pStyle w:val="ListParagraph"/>
+        <w:numPr>
+          <w:ilvl w:val="0"/>
+          <w:numId w:val="3"/>
+        </w:numPr>
+        <w:tabs>
+          <w:tab w:val="left" w:pos="3195"/>
+        </w:tabs>
+      </w:pPr>
+      <w:proofErr w:type="spellStart"/>
+      <w:r>
+        <w:t>Membuat</w:t>
+      </w:r>
+      <w:proofErr w:type="spellEnd"/>
+      <w:r>
+        <w:t xml:space="preserve"> task </w:t>
+      </w:r>
+      <w:proofErr w:type="spellStart"/>
+      <w:r>
+        <w:t>dengan</w:t>
+      </w:r>
+      <w:proofErr w:type="spellEnd"/>
+      <w:r>
+        <w:t xml:space="preserve"> </w:t>
+      </w:r>
+      <w:proofErr w:type="spellStart"/>
+      <w:r>
+        <w:t>judul</w:t>
+      </w:r>
+      <w:proofErr w:type="spellEnd"/>
+      <w:r>
+        <w:t xml:space="preserve"> </w:t>
+      </w:r>
+      <w:proofErr w:type="gramStart"/>
+      <w:r>
+        <w:t xml:space="preserve">“ </w:t>
+      </w:r>
+      <w:proofErr w:type="spellStart"/>
+      <w:r>
+        <w:t>simulasi</w:t>
+      </w:r>
+      <w:proofErr w:type="spellEnd"/>
+      <w:proofErr w:type="gramEnd"/>
+      <w:r>
+        <w:t xml:space="preserve"> slims yang </w:t>
+      </w:r>
+      <w:proofErr w:type="spellStart"/>
+      <w:r>
+        <w:t>berguna</w:t>
+      </w:r>
+      <w:proofErr w:type="spellEnd"/>
+      <w:r>
+        <w:t xml:space="preserve"> </w:t>
+      </w:r>
+      <w:proofErr w:type="spellStart"/>
+      <w:r>
+        <w:t>untuk</w:t>
+      </w:r>
+      <w:proofErr w:type="spellEnd"/>
+      <w:r>
+        <w:t xml:space="preserve"> </w:t>
+      </w:r>
+      <w:proofErr w:type="spellStart"/>
+      <w:r>
+        <w:t>anggota</w:t>
+      </w:r>
+      <w:proofErr w:type="spellEnd"/>
+      <w:r>
+        <w:t xml:space="preserve"> </w:t>
+      </w:r>
+      <w:proofErr w:type="spellStart"/>
+      <w:r>
+        <w:t>perpustakaan</w:t>
+      </w:r>
+      <w:proofErr w:type="spellEnd"/>
+      <w:r>
+        <w:t>”</w:t>
+      </w:r>
+    </w:p>
+    <w:p>
+      <w:pPr>
+        <w:pStyle w:val="ListParagraph"/>
+        <w:tabs>
+          <w:tab w:val="left" w:pos="3195"/>
+        </w:tabs>
+      </w:pPr>
+      <w:r>
+        <w:rPr>
+          <w:noProof/>
+        </w:rPr>
+        <w:drawing>
+          <wp:inline distT="0" distB="0" distL="0" distR="0">
+            <wp:extent cx="5943600" cy="3341370"/>
+            <wp:effectExtent l="0" t="0" r="0" b="0"/>
+            <wp:docPr id="4" name="Picture 4"/>
+            <wp:cNvGraphicFramePr>
+              <a:graphicFrameLocks xmlns:a="http://schemas.openxmlformats.org/drawingml/2006/main" noChangeAspect="1"/>
+            </wp:cNvGraphicFramePr>
+            <a:graphic xmlns:a="http://schemas.openxmlformats.org/drawingml/2006/main">
+              <a:graphicData uri="http://schemas.openxmlformats.org/drawingml/2006/picture">
+                <pic:pic xmlns:pic="http://schemas.openxmlformats.org/drawingml/2006/picture">
+                  <pic:nvPicPr>
+                    <pic:cNvPr id="4" name="Picture 4"/>
+                    <pic:cNvPicPr/>
+                  </pic:nvPicPr>
+                  <pic:blipFill>
+                    <a:blip r:embed="rId9">
+                      <a:extLst>
+                        <a:ext uri="{28A0092B-C50C-407E-A947-70E740481C1C}">
+                          <a14:useLocalDpi xmlns:a14="http://schemas.microsoft.com/office/drawing/2010/main" val="0"/>
+                        </a:ext>
+                      </a:extLst>
+                    </a:blip>
+                    <a:stretch>
+                      <a:fillRect/>
+                    </a:stretch>
+                  </pic:blipFill>
+                  <pic:spPr>
+                    <a:xfrm>
+                      <a:off x="0" y="0"/>
+                      <a:ext cx="5943600" cy="3341370"/>
+                    </a:xfrm>
+                    <a:prstGeom prst="rect">
+                      <a:avLst/>
+                    </a:prstGeom>
+                  </pic:spPr>
+                </pic:pic>
+              </a:graphicData>
+            </a:graphic>
+          </wp:inline>
+        </w:drawing>
+      </w:r>
+    </w:p>
+    <w:p>
+      <w:pPr>
+        <w:pStyle w:val="ListParagraph"/>
+        <w:numPr>
+          <w:ilvl w:val="0"/>
+          <w:numId w:val="3"/>
+        </w:numPr>
+        <w:tabs>
+          <w:tab w:val="left" w:pos="3195"/>
+        </w:tabs>
+      </w:pPr>
+      <w:proofErr w:type="spellStart"/>
+      <w:r>
+        <w:lastRenderedPageBreak/>
+        <w:t>Menyimpulkan</w:t>
+      </w:r>
+      <w:proofErr w:type="spellEnd"/>
+      <w:r>
+        <w:t xml:space="preserve"> bug pada </w:t>
+      </w:r>
+      <w:proofErr w:type="spellStart"/>
+      <w:r>
+        <w:t>aplikasi</w:t>
+      </w:r>
+      <w:proofErr w:type="spellEnd"/>
+      <w:r>
+        <w:t xml:space="preserve"> </w:t>
+      </w:r>
+    </w:p>
+    <w:p>
+      <w:pPr>
+        <w:pStyle w:val="ListParagraph"/>
+        <w:tabs>
+          <w:tab w:val="left" w:pos="3195"/>
+        </w:tabs>
+        <w:rPr>
+          <w:noProof/>
+        </w:rPr>
+      </w:pPr>
+    </w:p>
+    <w:p>
+      <w:pPr>
+        <w:pStyle w:val="ListParagraph"/>
+        <w:tabs>
+          <w:tab w:val="left" w:pos="3195"/>
+        </w:tabs>
+      </w:pPr>
+      <w:r>
+        <w:rPr>
+          <w:noProof/>
+        </w:rPr>
+        <w:drawing>
+          <wp:inline distT="0" distB="0" distL="0" distR="0">
+            <wp:extent cx="5943600" cy="3341370"/>
+            <wp:effectExtent l="0" t="0" r="0" b="0"/>
+            <wp:docPr id="5" name="Picture 5"/>
+            <wp:cNvGraphicFramePr>
+              <a:graphicFrameLocks xmlns:a="http://schemas.openxmlformats.org/drawingml/2006/main" noChangeAspect="1"/>
+            </wp:cNvGraphicFramePr>
+            <a:graphic xmlns:a="http://schemas.openxmlformats.org/drawingml/2006/main">
+              <a:graphicData uri="http://schemas.openxmlformats.org/drawingml/2006/picture">
+                <pic:pic xmlns:pic="http://schemas.openxmlformats.org/drawingml/2006/picture">
+                  <pic:nvPicPr>
+                    <pic:cNvPr id="5" name="Picture 5"/>
+                    <pic:cNvPicPr/>
+                  </pic:nvPicPr>
+                  <pic:blipFill>
+                    <a:blip r:embed="rId10">
+                      <a:extLst>
+                        <a:ext uri="{28A0092B-C50C-407E-A947-70E740481C1C}">
+                          <a14:useLocalDpi xmlns:a14="http://schemas.microsoft.com/office/drawing/2010/main" val="0"/>
+                        </a:ext>
+                      </a:extLst>
+                    </a:blip>
+                    <a:stretch>
+                      <a:fillRect/>
+                    </a:stretch>
+                  </pic:blipFill>
+                  <pic:spPr>
+                    <a:xfrm>
+                      <a:off x="0" y="0"/>
+                      <a:ext cx="5943600" cy="3341370"/>
+                    </a:xfrm>
+                    <a:prstGeom prst="rect">
+                      <a:avLst/>
+                    </a:prstGeom>
+                  </pic:spPr>
+                </pic:pic>
+              </a:graphicData>
+            </a:graphic>
+          </wp:inline>
+        </w:drawing>
+      </w:r>
+    </w:p>
     <w:sectPr>
       <w:pgSz w:w="12240" w:h="15840"/>
       <w:pgMar w:top="1440" w:right="1440" w:bottom="1440" w:left="1440" w:header="720" w:footer="720" w:gutter="0"/>
@@ -858,9 +1380,148 @@
 </w:document>
 </file>
 
+<file path=word/endnotes.xml><?xml version="1.0" encoding="utf-8"?>
+<w:endnotes xmlns:wpc="http://schemas.microsoft.com/office/word/2010/wordprocessingCanvas" xmlns:cx="http://schemas.microsoft.com/office/drawing/2014/chartex" xmlns:cx1="http://schemas.microsoft.com/office/drawing/2015/9/8/chartex" xmlns:cx2="http://schemas.microsoft.com/office/drawing/2015/10/21/chartex" xmlns:cx3="http://schemas.microsoft.com/office/drawing/2016/5/9/chartex" xmlns:cx4="http://schemas.microsoft.com/office/drawing/2016/5/10/chartex" xmlns:cx5="http://schemas.microsoft.com/office/drawing/2016/5/11/chartex" xmlns:cx6="http://schemas.microsoft.com/office/drawing/2016/5/12/chartex" xmlns:cx7="http://schemas.microsoft.com/office/drawing/2016/5/13/chartex" xmlns:cx8="http://schemas.microsoft.com/office/drawing/2016/5/14/chartex" xmlns:mc="http://schemas.openxmlformats.org/markup-compatibility/2006" xmlns:aink="http://schemas.microsoft.com/office/drawing/2016/ink" xmlns:am3d="http://schemas.microsoft.com/office/drawing/2017/model3d" xmlns:o="urn:schemas-microsoft-com:office:office" xmlns:oel="http://schemas.microsoft.com/office/2019/extlst" xmlns:r="http://schemas.openxmlformats.org/officeDocument/2006/relationships" xmlns:m="http://schemas.openxmlformats.org/officeDocument/2006/math" xmlns:v="urn:schemas-microsoft-com:vml" xmlns:wp14="http://schemas.microsoft.com/office/word/2010/wordprocessingDrawing" xmlns:wp="http://schemas.openxmlformats.org/drawingml/2006/wordprocessingDrawing" xmlns:w10="urn:schemas-microsoft-com:office:word" xmlns:w="http://schemas.openxmlformats.org/wordprocessingml/2006/main" xmlns:w14="http://schemas.microsoft.com/office/word/2010/wordml" xmlns:w15="http://schemas.microsoft.com/office/word/2012/wordml" xmlns:w16cex="http://schemas.microsoft.com/office/word/2018/wordml/cex" xmlns:w16cid="http://schemas.microsoft.com/office/word/2016/wordml/cid" xmlns:w16="http://schemas.microsoft.com/office/word/2018/wordml" xmlns:w16sdtdh="http://schemas.microsoft.com/office/word/2020/wordml/sdtdatahash" xmlns:w16se="http://schemas.microsoft.com/office/word/2015/wordml/symex" xmlns:wpg="http://schemas.microsoft.com/office/word/2010/wordprocessingGroup" xmlns:wpi="http://schemas.microsoft.com/office/word/2010/wordprocessingInk" xmlns:wne="http://schemas.microsoft.com/office/word/2006/wordml" xmlns:wps="http://schemas.microsoft.com/office/word/2010/wordprocessingShape" mc:Ignorable="w14 w15 w16se w16cid w16 w16cex w16sdtdh wp14">
+  <w:endnote w:type="separator" w:id="-1">
+    <w:p>
+      <w:pPr>
+        <w:spacing w:after="0" w:line="240" w:lineRule="auto"/>
+      </w:pPr>
+      <w:r>
+        <w:separator/>
+      </w:r>
+    </w:p>
+  </w:endnote>
+  <w:endnote w:type="continuationSeparator" w:id="0">
+    <w:p>
+      <w:pPr>
+        <w:spacing w:after="0" w:line="240" w:lineRule="auto"/>
+      </w:pPr>
+      <w:r>
+        <w:continuationSeparator/>
+      </w:r>
+    </w:p>
+  </w:endnote>
+</w:endnotes>
+</file>
+
+<file path=word/footnotes.xml><?xml version="1.0" encoding="utf-8"?>
+<w:footnotes xmlns:wpc="http://schemas.microsoft.com/office/word/2010/wordprocessingCanvas" xmlns:cx="http://schemas.microsoft.com/office/drawing/2014/chartex" xmlns:cx1="http://schemas.microsoft.com/office/drawing/2015/9/8/chartex" xmlns:cx2="http://schemas.microsoft.com/office/drawing/2015/10/21/chartex" xmlns:cx3="http://schemas.microsoft.com/office/drawing/2016/5/9/chartex" xmlns:cx4="http://schemas.microsoft.com/office/drawing/2016/5/10/chartex" xmlns:cx5="http://schemas.microsoft.com/office/drawing/2016/5/11/chartex" xmlns:cx6="http://schemas.microsoft.com/office/drawing/2016/5/12/chartex" xmlns:cx7="http://schemas.microsoft.com/office/drawing/2016/5/13/chartex" xmlns:cx8="http://schemas.microsoft.com/office/drawing/2016/5/14/chartex" xmlns:mc="http://schemas.openxmlformats.org/markup-compatibility/2006" xmlns:aink="http://schemas.microsoft.com/office/drawing/2016/ink" xmlns:am3d="http://schemas.microsoft.com/office/drawing/2017/model3d" xmlns:o="urn:schemas-microsoft-com:office:office" xmlns:oel="http://schemas.microsoft.com/office/2019/extlst" xmlns:r="http://schemas.openxmlformats.org/officeDocument/2006/relationships" xmlns:m="http://schemas.openxmlformats.org/officeDocument/2006/math" xmlns:v="urn:schemas-microsoft-com:vml" xmlns:wp14="http://schemas.microsoft.com/office/word/2010/wordprocessingDrawing" xmlns:wp="http://schemas.openxmlformats.org/drawingml/2006/wordprocessingDrawing" xmlns:w10="urn:schemas-microsoft-com:office:word" xmlns:w="http://schemas.openxmlformats.org/wordprocessingml/2006/main" xmlns:w14="http://schemas.microsoft.com/office/word/2010/wordml" xmlns:w15="http://schemas.microsoft.com/office/word/2012/wordml" xmlns:w16cex="http://schemas.microsoft.com/office/word/2018/wordml/cex" xmlns:w16cid="http://schemas.microsoft.com/office/word/2016/wordml/cid" xmlns:w16="http://schemas.microsoft.com/office/word/2018/wordml" xmlns:w16sdtdh="http://schemas.microsoft.com/office/word/2020/wordml/sdtdatahash" xmlns:w16se="http://schemas.microsoft.com/office/word/2015/wordml/symex" xmlns:wpg="http://schemas.microsoft.com/office/word/2010/wordprocessingGroup" xmlns:wpi="http://schemas.microsoft.com/office/word/2010/wordprocessingInk" xmlns:wne="http://schemas.microsoft.com/office/word/2006/wordml" xmlns:wps="http://schemas.microsoft.com/office/word/2010/wordprocessingShape" mc:Ignorable="w14 w15 w16se w16cid w16 w16cex w16sdtdh wp14">
+  <w:footnote w:type="separator" w:id="-1">
+    <w:p>
+      <w:pPr>
+        <w:spacing w:after="0" w:line="240" w:lineRule="auto"/>
+      </w:pPr>
+      <w:r>
+        <w:separator/>
+      </w:r>
+    </w:p>
+  </w:footnote>
+  <w:footnote w:type="continuationSeparator" w:id="0">
+    <w:p>
+      <w:pPr>
+        <w:spacing w:after="0" w:line="240" w:lineRule="auto"/>
+      </w:pPr>
+      <w:r>
+        <w:continuationSeparator/>
+      </w:r>
+    </w:p>
+  </w:footnote>
+</w:footnotes>
+</file>
+
 <file path=word/numbering.xml><?xml version="1.0" encoding="utf-8"?>
 <w:numbering xmlns:wpc="http://schemas.microsoft.com/office/word/2010/wordprocessingCanvas" xmlns:cx="http://schemas.microsoft.com/office/drawing/2014/chartex" xmlns:cx1="http://schemas.microsoft.com/office/drawing/2015/9/8/chartex" xmlns:cx2="http://schemas.microsoft.com/office/drawing/2015/10/21/chartex" xmlns:cx3="http://schemas.microsoft.com/office/drawing/2016/5/9/chartex" xmlns:cx4="http://schemas.microsoft.com/office/drawing/2016/5/10/chartex" xmlns:cx5="http://schemas.microsoft.com/office/drawing/2016/5/11/chartex" xmlns:cx6="http://schemas.microsoft.com/office/drawing/2016/5/12/chartex" xmlns:cx7="http://schemas.microsoft.com/office/drawing/2016/5/13/chartex" xmlns:cx8="http://schemas.microsoft.com/office/drawing/2016/5/14/chartex" xmlns:mc="http://schemas.openxmlformats.org/markup-compatibility/2006" xmlns:aink="http://schemas.microsoft.com/office/drawing/2016/ink" xmlns:am3d="http://schemas.microsoft.com/office/drawing/2017/model3d" xmlns:o="urn:schemas-microsoft-com:office:office" xmlns:oel="http://schemas.microsoft.com/office/2019/extlst" xmlns:r="http://schemas.openxmlformats.org/officeDocument/2006/relationships" xmlns:m="http://schemas.openxmlformats.org/officeDocument/2006/math" xmlns:v="urn:schemas-microsoft-com:vml" xmlns:wp14="http://schemas.microsoft.com/office/word/2010/wordprocessingDrawing" xmlns:wp="http://schemas.openxmlformats.org/drawingml/2006/wordprocessingDrawing" xmlns:w10="urn:schemas-microsoft-com:office:word" xmlns:w="http://schemas.openxmlformats.org/wordprocessingml/2006/main" xmlns:w14="http://schemas.microsoft.com/office/word/2010/wordml" xmlns:w15="http://schemas.microsoft.com/office/word/2012/wordml" xmlns:w16cex="http://schemas.microsoft.com/office/word/2018/wordml/cex" xmlns:w16cid="http://schemas.microsoft.com/office/word/2016/wordml/cid" xmlns:w16="http://schemas.microsoft.com/office/word/2018/wordml" xmlns:w16sdtdh="http://schemas.microsoft.com/office/word/2020/wordml/sdtdatahash" xmlns:w16se="http://schemas.microsoft.com/office/word/2015/wordml/symex" xmlns:wpg="http://schemas.microsoft.com/office/word/2010/wordprocessingGroup" xmlns:wpi="http://schemas.microsoft.com/office/word/2010/wordprocessingInk" xmlns:wne="http://schemas.microsoft.com/office/word/2006/wordml" xmlns:wps="http://schemas.microsoft.com/office/word/2010/wordprocessingShape" mc:Ignorable="w14 w15 w16se w16cid w16 w16cex w16sdtdh wp14">
   <w:abstractNum w:abstractNumId="0" w15:restartNumberingAfterBreak="0">
+    <w:nsid w:val="0479455E"/>
+    <w:multiLevelType w:val="hybridMultilevel"/>
+    <w:tmpl w:val="9670ACD8"/>
+    <w:lvl w:ilvl="0" w:tplc="BAC004F6">
+      <w:start w:val="1"/>
+      <w:numFmt w:val="decimal"/>
+      <w:lvlText w:val="%1."/>
+      <w:lvlJc w:val="left"/>
+      <w:pPr>
+        <w:ind w:left="720" w:hanging="360"/>
+      </w:pPr>
+      <w:rPr>
+        <w:rFonts w:hint="default"/>
+      </w:rPr>
+    </w:lvl>
+    <w:lvl w:ilvl="1" w:tplc="04090019" w:tentative="1">
+      <w:start w:val="1"/>
+      <w:numFmt w:val="lowerLetter"/>
+      <w:lvlText w:val="%2."/>
+      <w:lvlJc w:val="left"/>
+      <w:pPr>
+        <w:ind w:left="1440" w:hanging="360"/>
+      </w:pPr>
+    </w:lvl>
+    <w:lvl w:ilvl="2" w:tplc="0409001B" w:tentative="1">
+      <w:start w:val="1"/>
+      <w:numFmt w:val="lowerRoman"/>
+      <w:lvlText w:val="%3."/>
+      <w:lvlJc w:val="right"/>
+      <w:pPr>
+        <w:ind w:left="2160" w:hanging="180"/>
+      </w:pPr>
+    </w:lvl>
+    <w:lvl w:ilvl="3" w:tplc="0409000F" w:tentative="1">
+      <w:start w:val="1"/>
+      <w:numFmt w:val="decimal"/>
+      <w:lvlText w:val="%4."/>
+      <w:lvlJc w:val="left"/>
+      <w:pPr>
+        <w:ind w:left="2880" w:hanging="360"/>
+      </w:pPr>
+    </w:lvl>
+    <w:lvl w:ilvl="4" w:tplc="04090019" w:tentative="1">
+      <w:start w:val="1"/>
+      <w:numFmt w:val="lowerLetter"/>
+      <w:lvlText w:val="%5."/>
+      <w:lvlJc w:val="left"/>
+      <w:pPr>
+        <w:ind w:left="3600" w:hanging="360"/>
+      </w:pPr>
+    </w:lvl>
+    <w:lvl w:ilvl="5" w:tplc="0409001B" w:tentative="1">
+      <w:start w:val="1"/>
+      <w:numFmt w:val="lowerRoman"/>
+      <w:lvlText w:val="%6."/>
+      <w:lvlJc w:val="right"/>
+      <w:pPr>
+        <w:ind w:left="4320" w:hanging="180"/>
+      </w:pPr>
+    </w:lvl>
+    <w:lvl w:ilvl="6" w:tplc="0409000F" w:tentative="1">
+      <w:start w:val="1"/>
+      <w:numFmt w:val="decimal"/>
+      <w:lvlText w:val="%7."/>
+      <w:lvlJc w:val="left"/>
+      <w:pPr>
+        <w:ind w:left="5040" w:hanging="360"/>
+      </w:pPr>
+    </w:lvl>
+    <w:lvl w:ilvl="7" w:tplc="04090019" w:tentative="1">
+      <w:start w:val="1"/>
+      <w:numFmt w:val="lowerLetter"/>
+      <w:lvlText w:val="%8."/>
+      <w:lvlJc w:val="left"/>
+      <w:pPr>
+        <w:ind w:left="5760" w:hanging="360"/>
+      </w:pPr>
+    </w:lvl>
+    <w:lvl w:ilvl="8" w:tplc="0409001B" w:tentative="1">
+      <w:start w:val="1"/>
+      <w:numFmt w:val="lowerRoman"/>
+      <w:lvlText w:val="%9."/>
+      <w:lvlJc w:val="right"/>
+      <w:pPr>
+        <w:ind w:left="6480" w:hanging="180"/>
+      </w:pPr>
+    </w:lvl>
+  </w:abstractNum>
+  <w:abstractNum w:abstractNumId="1" w15:restartNumberingAfterBreak="0">
     <w:nsid w:val="3F294CB4"/>
     <w:multiLevelType w:val="hybridMultilevel"/>
     <w:tmpl w:val="42C4DEEE"/>
@@ -949,7 +1610,7 @@
       </w:pPr>
     </w:lvl>
   </w:abstractNum>
-  <w:abstractNum w:abstractNumId="1" w15:restartNumberingAfterBreak="0">
+  <w:abstractNum w:abstractNumId="2" w15:restartNumberingAfterBreak="0">
     <w:nsid w:val="44937452"/>
     <w:multiLevelType w:val="multilevel"/>
     <w:tmpl w:val="841A4586"/>
@@ -1063,10 +1724,13 @@
     </w:lvl>
   </w:abstractNum>
   <w:num w:numId="1" w16cid:durableId="1388989103">
-    <w:abstractNumId w:val="0"/>
+    <w:abstractNumId w:val="1"/>
   </w:num>
   <w:num w:numId="2" w16cid:durableId="2093382328">
-    <w:abstractNumId w:val="1"/>
+    <w:abstractNumId w:val="2"/>
+  </w:num>
+  <w:num w:numId="3" w16cid:durableId="956837806">
+    <w:abstractNumId w:val="0"/>
   </w:num>
 </w:numbering>
 </file>
@@ -1521,6 +2185,50 @@
       <w:szCs w:val="24"/>
     </w:rPr>
   </w:style>
+  <w:style w:type="paragraph" w:styleId="Header">
+    <w:name w:val="header"/>
+    <w:basedOn w:val="Normal"/>
+    <w:link w:val="HeaderChar"/>
+    <w:uiPriority w:val="99"/>
+    <w:unhideWhenUsed/>
+    <w:rsid w:val="001958F1"/>
+    <w:pPr>
+      <w:tabs>
+        <w:tab w:val="center" w:pos="4680"/>
+        <w:tab w:val="right" w:pos="9360"/>
+      </w:tabs>
+      <w:spacing w:after="0" w:line="240" w:lineRule="auto"/>
+    </w:pPr>
+  </w:style>
+  <w:style w:type="character" w:customStyle="1" w:styleId="HeaderChar">
+    <w:name w:val="Header Char"/>
+    <w:basedOn w:val="DefaultParagraphFont"/>
+    <w:link w:val="Header"/>
+    <w:uiPriority w:val="99"/>
+    <w:rsid w:val="001958F1"/>
+  </w:style>
+  <w:style w:type="paragraph" w:styleId="Footer">
+    <w:name w:val="footer"/>
+    <w:basedOn w:val="Normal"/>
+    <w:link w:val="FooterChar"/>
+    <w:uiPriority w:val="99"/>
+    <w:unhideWhenUsed/>
+    <w:rsid w:val="001958F1"/>
+    <w:pPr>
+      <w:tabs>
+        <w:tab w:val="center" w:pos="4680"/>
+        <w:tab w:val="right" w:pos="9360"/>
+      </w:tabs>
+      <w:spacing w:after="0" w:line="240" w:lineRule="auto"/>
+    </w:pPr>
+  </w:style>
+  <w:style w:type="character" w:customStyle="1" w:styleId="FooterChar">
+    <w:name w:val="Footer Char"/>
+    <w:basedOn w:val="DefaultParagraphFont"/>
+    <w:link w:val="Footer"/>
+    <w:uiPriority w:val="99"/>
+    <w:rsid w:val="001958F1"/>
+  </w:style>
 </w:styles>
 </file>
 

</xml_diff>